<commit_message>
model1 and model2 understood
</commit_message>
<xml_diff>
--- a/docs/bldc_ex_dictionary.docx
+++ b/docs/bldc_ex_dictionary.docx
@@ -526,10 +526,10 @@
           <w:lang w:val="en-US"/>
         </w:rPr>
       </w:pPr>
-      <w:bookmarkStart w:id="0" w:name="_GoBack"/>
-      <w:r>
-        <w:rPr>
-          <w:lang w:val="en-US"/>
+      <w:r>
+        <w:rPr>
+          <w:noProof/>
+          <w:lang w:eastAsia="tr-TR"/>
         </w:rPr>
         <w:lastRenderedPageBreak/>
         <w:drawing>
@@ -568,17 +568,178 @@
           </wp:inline>
         </w:drawing>
       </w:r>
+    </w:p>
+    <w:p>
+      <w:pPr>
+        <w:rPr>
+          <w:lang w:val="en-US"/>
+        </w:rPr>
+      </w:pPr>
+    </w:p>
+    <w:p>
+      <w:r>
+        <w:rPr>
+          <w:noProof/>
+          <w:lang w:eastAsia="tr-TR"/>
+        </w:rPr>
+        <mc:AlternateContent>
+          <mc:Choice Requires="wps">
+            <w:drawing>
+              <wp:inline distT="0" distB="0" distL="0" distR="0">
+                <wp:extent cx="304800" cy="304800"/>
+                <wp:effectExtent l="0" t="0" r="0" b="0"/>
+                <wp:docPr id="2" name="Dikdörtgen 2" descr="Typical characteristic curves of torque/power vs. speed of IPMSMs. |  Download Scientific Diagram"/>
+                <wp:cNvGraphicFramePr>
+                  <a:graphicFrameLocks xmlns:a="http://schemas.openxmlformats.org/drawingml/2006/main" noChangeAspect="1"/>
+                </wp:cNvGraphicFramePr>
+                <a:graphic xmlns:a="http://schemas.openxmlformats.org/drawingml/2006/main">
+                  <a:graphicData uri="http://schemas.microsoft.com/office/word/2010/wordprocessingShape">
+                    <wps:wsp>
+                      <wps:cNvSpPr>
+                        <a:spLocks noChangeAspect="1" noChangeArrowheads="1"/>
+                      </wps:cNvSpPr>
+                      <wps:spPr bwMode="auto">
+                        <a:xfrm>
+                          <a:off x="0" y="0"/>
+                          <a:ext cx="304800" cy="304800"/>
+                        </a:xfrm>
+                        <a:prstGeom prst="rect">
+                          <a:avLst/>
+                        </a:prstGeom>
+                        <a:noFill/>
+                        <a:ln>
+                          <a:noFill/>
+                        </a:ln>
+                        <a:extLst>
+                          <a:ext uri="{909E8E84-426E-40DD-AFC4-6F175D3DCCD1}">
+                            <a14:hiddenFill xmlns:a14="http://schemas.microsoft.com/office/drawing/2010/main">
+                              <a:solidFill>
+                                <a:srgbClr val="FFFFFF"/>
+                              </a:solidFill>
+                            </a14:hiddenFill>
+                          </a:ext>
+                          <a:ext uri="{91240B29-F687-4F45-9708-019B960494DF}">
+                            <a14:hiddenLine xmlns:a14="http://schemas.microsoft.com/office/drawing/2010/main" w="9525">
+                              <a:solidFill>
+                                <a:srgbClr val="000000"/>
+                              </a:solidFill>
+                              <a:miter lim="800000"/>
+                              <a:headEnd/>
+                              <a:tailEnd/>
+                            </a14:hiddenLine>
+                          </a:ext>
+                        </a:extLst>
+                      </wps:spPr>
+                      <wps:bodyPr rot="0" vert="horz" wrap="square" lIns="91440" tIns="45720" rIns="91440" bIns="45720" anchor="t" anchorCtr="0" upright="1">
+                        <a:noAutofit/>
+                      </wps:bodyPr>
+                    </wps:wsp>
+                  </a:graphicData>
+                </a:graphic>
+              </wp:inline>
+            </w:drawing>
+          </mc:Choice>
+          <mc:Fallback>
+            <w:pict>
+              <v:rect w14:anchorId="46DE5DFB" id="Dikdörtgen 2" o:spid="_x0000_s1026" alt="Typical characteristic curves of torque/power vs. speed of IPMSMs. |  Download Scientific Diagram" style="width:24pt;height:24pt;visibility:visible;mso-wrap-style:square;mso-left-percent:-10001;mso-top-percent:-10001;mso-position-horizontal:absolute;mso-position-horizontal-relative:char;mso-position-vertical:absolute;mso-position-vertical-relative:line;mso-left-percent:-10001;mso-top-percent:-10001;v-text-anchor:top" o:gfxdata="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" filled="f" stroked="f">
+                <o:lock v:ext="edit" aspectratio="t"/>
+                <w10:anchorlock/>
+              </v:rect>
+            </w:pict>
+          </mc:Fallback>
+        </mc:AlternateContent>
+      </w:r>
+      <w:r>
+        <w:rPr>
+          <w:noProof/>
+          <w:lang w:eastAsia="tr-TR"/>
+        </w:rPr>
+        <w:drawing>
+          <wp:inline distT="0" distB="0" distL="0" distR="0">
+            <wp:extent cx="5760720" cy="3511672"/>
+            <wp:effectExtent l="0" t="0" r="0" b="0"/>
+            <wp:docPr id="3" name="Resim 3" descr="Typical characteristic curves of torque/power vs. speed of IPMSMs. |  Download Scientific Diagram"/>
+            <wp:cNvGraphicFramePr>
+              <a:graphicFrameLocks xmlns:a="http://schemas.openxmlformats.org/drawingml/2006/main" noChangeAspect="1"/>
+            </wp:cNvGraphicFramePr>
+            <a:graphic xmlns:a="http://schemas.openxmlformats.org/drawingml/2006/main">
+              <a:graphicData uri="http://schemas.openxmlformats.org/drawingml/2006/picture">
+                <pic:pic xmlns:pic="http://schemas.openxmlformats.org/drawingml/2006/picture">
+                  <pic:nvPicPr>
+                    <pic:cNvPr id="0" name="Picture 3" descr="Typical characteristic curves of torque/power vs. speed of IPMSMs. |  Download Scientific Diagram"/>
+                    <pic:cNvPicPr>
+                      <a:picLocks noChangeAspect="1" noChangeArrowheads="1"/>
+                    </pic:cNvPicPr>
+                  </pic:nvPicPr>
+                  <pic:blipFill>
+                    <a:blip r:embed="rId6">
+                      <a:extLst>
+                        <a:ext uri="{28A0092B-C50C-407E-A947-70E740481C1C}">
+                          <a14:useLocalDpi xmlns:a14="http://schemas.microsoft.com/office/drawing/2010/main" val="0"/>
+                        </a:ext>
+                      </a:extLst>
+                    </a:blip>
+                    <a:srcRect/>
+                    <a:stretch>
+                      <a:fillRect/>
+                    </a:stretch>
+                  </pic:blipFill>
+                  <pic:spPr bwMode="auto">
+                    <a:xfrm>
+                      <a:off x="0" y="0"/>
+                      <a:ext cx="5760720" cy="3511672"/>
+                    </a:xfrm>
+                    <a:prstGeom prst="rect">
+                      <a:avLst/>
+                    </a:prstGeom>
+                    <a:noFill/>
+                    <a:ln>
+                      <a:noFill/>
+                    </a:ln>
+                  </pic:spPr>
+                </pic:pic>
+              </a:graphicData>
+            </a:graphic>
+          </wp:inline>
+        </w:drawing>
+      </w:r>
+    </w:p>
+    <w:p>
+      <w:pPr>
+        <w:rPr>
+          <w:b/>
+        </w:rPr>
+      </w:pPr>
+      <w:r>
+        <w:rPr>
+          <w:b/>
+        </w:rPr>
+        <w:tab/>
+      </w:r>
+      <w:bookmarkStart w:id="0" w:name="_GoBack"/>
       <w:bookmarkEnd w:id="0"/>
-    </w:p>
-    <w:p>
-      <w:pPr>
-        <w:rPr>
-          <w:lang w:val="en-US"/>
-        </w:rPr>
-      </w:pPr>
-    </w:p>
-    <w:p>
-      <w:hyperlink r:id="rId6" w:history="1">
+      <w:r>
+        <w:rPr>
+          <w:b/>
+        </w:rPr>
+        <w:tab/>
+      </w:r>
+      <w:r>
+        <w:rPr>
+          <w:b/>
+        </w:rPr>
+        <w:tab/>
+      </w:r>
+      <w:r>
+        <w:rPr>
+          <w:b/>
+        </w:rPr>
+        <w:tab/>
+        <w:t>TMSM motor torque vs speed map</w:t>
+      </w:r>
+    </w:p>
+    <w:p>
+      <w:hyperlink r:id="rId7" w:history="1">
         <w:r>
           <w:rPr>
             <w:rStyle w:val="Kpr"/>

</xml_diff>